<commit_message>
succeeded on rocker/verse docker container
</commit_message>
<xml_diff>
--- a/analysis/report.docx
+++ b/analysis/report.docx
@@ -41,13 +41,13 @@
         <w:pStyle w:val="Date"/>
       </w:pPr>
       <w:r>
-        <w:t xml:space="preserve">25</w:t>
+        <w:t xml:space="preserve">29</w:t>
       </w:r>
       <w:r>
         <w:t xml:space="preserve"> </w:t>
       </w:r>
       <w:r>
-        <w:t xml:space="preserve">1월,</w:t>
+        <w:t xml:space="preserve">January,</w:t>
       </w:r>
       <w:r>
         <w:t xml:space="preserve"> </w:t>

</xml_diff>